<commit_message>
Update document cominucation for json
</commit_message>
<xml_diff>
--- a/ETC/Communication.docx
+++ b/ETC/Communication.docx
@@ -20,7 +20,7 @@
       <w:pPr>
         <w:bidi/>
         <w:rPr>
-          <w:rFonts w:asciiTheme="majorHAnsi" w:hAnsiTheme="majorHAnsi" w:cstheme="majorHAnsi" w:hint="cs"/>
+          <w:rFonts w:asciiTheme="majorHAnsi" w:hAnsiTheme="majorHAnsi" w:cstheme="majorHAnsi"/>
           <w:rtl/>
           <w:lang w:bidi="fa-IR"/>
         </w:rPr>
@@ -30,7 +30,49 @@
           <w:rFonts w:asciiTheme="majorHAnsi" w:hAnsiTheme="majorHAnsi" w:cstheme="majorHAnsi" w:hint="cs"/>
           <w:rtl/>
         </w:rPr>
-        <w:t xml:space="preserve">تمامی رشته ها با قالب زیر و در بستر </w:t>
+        <w:t>تمامی رشته ها با</w:t>
+      </w:r>
+      <w:r>
+        <w:rPr>
+          <w:rFonts w:asciiTheme="majorHAnsi" w:hAnsiTheme="majorHAnsi" w:cstheme="majorHAnsi" w:hint="cs"/>
+          <w:rtl/>
+        </w:rPr>
+        <w:t xml:space="preserve"> </w:t>
+      </w:r>
+      <w:r>
+        <w:rPr>
+          <w:rFonts w:asciiTheme="majorHAnsi" w:hAnsiTheme="majorHAnsi" w:cstheme="majorHAnsi"/>
+          <w:rtl/>
+        </w:rPr>
+        <w:t>سریالایز</w:t>
+      </w:r>
+      <w:r>
+        <w:rPr>
+          <w:rFonts w:asciiTheme="majorHAnsi" w:hAnsiTheme="majorHAnsi" w:cstheme="majorHAnsi" w:hint="cs"/>
+          <w:rtl/>
+        </w:rPr>
+        <w:t xml:space="preserve"> </w:t>
+      </w:r>
+      <w:r>
+        <w:rPr>
+          <w:rFonts w:asciiTheme="majorHAnsi" w:hAnsiTheme="majorHAnsi" w:cstheme="majorHAnsi"/>
+        </w:rPr>
+        <w:t>JSON</w:t>
+      </w:r>
+      <w:r>
+        <w:rPr>
+          <w:rFonts w:asciiTheme="majorHAnsi" w:hAnsiTheme="majorHAnsi" w:cstheme="majorHAnsi" w:hint="cs"/>
+          <w:rtl/>
+          <w:lang w:bidi="fa-IR"/>
+        </w:rPr>
+        <w:t xml:space="preserve"> در </w:t>
+      </w:r>
+      <w:r>
+        <w:rPr>
+          <w:rFonts w:asciiTheme="majorHAnsi" w:hAnsiTheme="majorHAnsi" w:cstheme="majorHAnsi" w:hint="cs"/>
+          <w:rtl/>
+        </w:rPr>
+        <w:t xml:space="preserve">قالب زیر و در بستر </w:t>
       </w:r>
       <w:r>
         <w:rPr>
@@ -81,7 +123,15 @@
           <w:rtl/>
           <w:lang w:bidi="fa-IR"/>
         </w:rPr>
-        <w:t xml:space="preserve"> با چهار </w:t>
+        <w:t xml:space="preserve"> </w:t>
+      </w:r>
+      <w:r>
+        <w:rPr>
+          <w:rFonts w:asciiTheme="majorHAnsi" w:hAnsiTheme="majorHAnsi" w:cstheme="majorHAnsi" w:hint="cs"/>
+          <w:rtl/>
+          <w:lang w:bidi="fa-IR"/>
+        </w:rPr>
+        <w:t xml:space="preserve">و متناسب با پروژه دارای تعدادی </w:t>
       </w:r>
       <w:r>
         <w:rPr>
@@ -96,7 +146,53 @@
           <w:rtl/>
           <w:lang w:bidi="fa-IR"/>
         </w:rPr>
-        <w:t xml:space="preserve"> از 1001 تا 1004 می باشد </w:t>
+        <w:t xml:space="preserve"> ( </w:t>
+      </w:r>
+      <w:r>
+        <w:rPr>
+          <w:rFonts w:asciiTheme="majorHAnsi" w:hAnsiTheme="majorHAnsi" w:cstheme="majorHAnsi" w:hint="eastAsia"/>
+          <w:lang w:bidi="fa-IR"/>
+        </w:rPr>
+        <w:t>TM200</w:t>
+      </w:r>
+      <w:r>
+        <w:rPr>
+          <w:rFonts w:asciiTheme="majorHAnsi" w:hAnsiTheme="majorHAnsi" w:cstheme="majorHAnsi" w:hint="cs"/>
+          <w:rtl/>
+          <w:lang w:bidi="fa-IR"/>
+        </w:rPr>
+        <w:t xml:space="preserve"> چهار </w:t>
+      </w:r>
+      <w:r>
+        <w:rPr>
+          <w:rFonts w:asciiTheme="majorHAnsi" w:hAnsiTheme="majorHAnsi" w:cstheme="majorHAnsi" w:hint="eastAsia"/>
+          <w:lang w:bidi="fa-IR"/>
+        </w:rPr>
+        <w:t>PORT</w:t>
+      </w:r>
+      <w:r>
+        <w:rPr>
+          <w:rFonts w:asciiTheme="majorHAnsi" w:hAnsiTheme="majorHAnsi" w:cstheme="majorHAnsi" w:hint="cs"/>
+          <w:rtl/>
+          <w:lang w:bidi="fa-IR"/>
+        </w:rPr>
+        <w:t xml:space="preserve"> از 1001 تا 1004 </w:t>
+      </w:r>
+      <w:r>
+        <w:rPr>
+          <w:rFonts w:asciiTheme="majorHAnsi" w:hAnsiTheme="majorHAnsi" w:cstheme="majorHAnsi" w:hint="cs"/>
+          <w:rtl/>
+          <w:lang w:bidi="fa-IR"/>
+        </w:rPr>
+        <w:t xml:space="preserve">) </w:t>
+      </w:r>
+      <w:r>
+        <w:rPr>
+          <w:rFonts w:asciiTheme="majorHAnsi" w:hAnsiTheme="majorHAnsi" w:cstheme="majorHAnsi" w:hint="cs"/>
+          <w:rtl/>
+          <w:lang w:bidi="fa-IR"/>
+        </w:rPr>
+        <w:t xml:space="preserve">می باشد </w:t>
       </w:r>
       <w:r>
         <w:rPr>
@@ -135,6 +231,7 @@
         <w:bidi/>
         <w:rPr>
           <w:rFonts w:asciiTheme="majorHAnsi" w:hAnsiTheme="majorHAnsi" w:cstheme="majorHAnsi"/>
+          <w:rtl/>
         </w:rPr>
       </w:pPr>
       <w:r>
@@ -149,52 +246,69 @@
       <w:pPr>
         <w:rPr>
           <w:rFonts w:asciiTheme="majorHAnsi" w:hAnsiTheme="majorHAnsi" w:cstheme="majorHAnsi"/>
+          <w:rtl/>
         </w:rPr>
       </w:pPr>
       <w:r>
         <w:rPr>
           <w:rFonts w:asciiTheme="majorHAnsi" w:hAnsiTheme="majorHAnsi" w:cstheme="majorHAnsi"/>
         </w:rPr>
-        <w:t>&lt;AUTOTEST:</w:t>
+        <w:t>{"Command":"</w:t>
       </w:r>
       <w:r>
         <w:rPr>
           <w:rFonts w:asciiTheme="majorHAnsi" w:hAnsiTheme="majorHAnsi" w:cstheme="majorHAnsi"/>
           <w:color w:val="FF0000"/>
         </w:rPr>
-        <w:t xml:space="preserve"> COMMAND</w:t>
-      </w:r>
-      <w:r>
-        <w:rPr>
-          <w:rFonts w:asciiTheme="majorHAnsi" w:hAnsiTheme="majorHAnsi" w:cstheme="majorHAnsi"/>
-        </w:rPr>
-        <w:t>&gt;</w:t>
-      </w:r>
+        <w:t xml:space="preserve"> </w:t>
+      </w:r>
+      <w:r>
+        <w:rPr>
+          <w:rFonts w:asciiTheme="majorHAnsi" w:hAnsiTheme="majorHAnsi" w:cstheme="majorHAnsi"/>
+          <w:color w:val="FF0000"/>
+        </w:rPr>
+        <w:t>Command</w:t>
+      </w:r>
+      <w:r>
+        <w:rPr>
+          <w:rFonts w:asciiTheme="majorHAnsi" w:hAnsiTheme="majorHAnsi" w:cstheme="majorHAnsi"/>
+        </w:rPr>
+        <w:t xml:space="preserve"> </w:t>
+      </w:r>
+      <w:r>
+        <w:rPr>
+          <w:rFonts w:asciiTheme="majorHAnsi" w:hAnsiTheme="majorHAnsi" w:cstheme="majorHAnsi"/>
+        </w:rPr>
+        <w:t>","</w:t>
+      </w:r>
+      <w:proofErr w:type="spellStart"/>
       <w:r>
         <w:rPr>
           <w:rFonts w:asciiTheme="majorHAnsi" w:hAnsiTheme="majorHAnsi" w:cstheme="majorHAnsi"/>
           <w:color w:val="5B9BD5" w:themeColor="accent5"/>
         </w:rPr>
-        <w:t>DATA</w:t>
-      </w:r>
-      <w:r>
-        <w:rPr>
-          <w:rFonts w:asciiTheme="majorHAnsi" w:hAnsiTheme="majorHAnsi" w:cstheme="majorHAnsi"/>
-        </w:rPr>
-        <w:t>&lt;/</w:t>
-      </w:r>
-      <w:r>
-        <w:rPr>
-          <w:rFonts w:asciiTheme="majorHAnsi" w:hAnsiTheme="majorHAnsi" w:cstheme="majorHAnsi"/>
-        </w:rPr>
-        <w:t>AUTOTEST</w:t>
-      </w:r>
-      <w:r>
-        <w:rPr>
-          <w:rFonts w:asciiTheme="majorHAnsi" w:hAnsiTheme="majorHAnsi" w:cstheme="majorHAnsi"/>
-        </w:rPr>
-        <w:t>&gt;</w:t>
-      </w:r>
+        <w:t>Data</w:t>
+      </w:r>
+      <w:r>
+        <w:rPr>
+          <w:rFonts w:asciiTheme="majorHAnsi" w:hAnsiTheme="majorHAnsi" w:cstheme="majorHAnsi"/>
+        </w:rPr>
+        <w:t>":"Data</w:t>
+      </w:r>
+      <w:proofErr w:type="spellEnd"/>
+      <w:r>
+        <w:rPr>
+          <w:rFonts w:asciiTheme="majorHAnsi" w:hAnsiTheme="majorHAnsi" w:cstheme="majorHAnsi"/>
+        </w:rPr>
+        <w:t>"}</w:t>
+      </w:r>
+    </w:p>
+    <w:p>
+      <w:pPr>
+        <w:rPr>
+          <w:rFonts w:asciiTheme="majorHAnsi" w:hAnsiTheme="majorHAnsi" w:cstheme="majorHAnsi"/>
+        </w:rPr>
+      </w:pPr>
     </w:p>
     <w:p>
       <w:pPr>
@@ -206,6 +320,7 @@
           <w:lang w:bidi="fa-IR"/>
         </w:rPr>
       </w:pPr>
+      <w:proofErr w:type="gramStart"/>
       <w:r>
         <w:rPr>
           <w:rFonts w:asciiTheme="majorHAnsi" w:hAnsiTheme="majorHAnsi" w:cstheme="majorHAnsi"/>
@@ -219,7 +334,16 @@
           <w:color w:val="FF0000"/>
           <w:rtl/>
         </w:rPr>
-        <w:t xml:space="preserve"> : </w:t>
+        <w:t xml:space="preserve"> :</w:t>
+      </w:r>
+      <w:proofErr w:type="gramEnd"/>
+      <w:r>
+        <w:rPr>
+          <w:rFonts w:asciiTheme="majorHAnsi" w:hAnsiTheme="majorHAnsi" w:cstheme="majorHAnsi" w:hint="cs"/>
+          <w:color w:val="FF0000"/>
+          <w:rtl/>
+        </w:rPr>
+        <w:t xml:space="preserve"> </w:t>
       </w:r>
       <w:r>
         <w:rPr>
@@ -421,15 +545,15 @@
               <w:bidi/>
               <w:jc w:val="center"/>
               <w:rPr>
+                <w:rFonts w:asciiTheme="majorHAnsi" w:hAnsiTheme="majorHAnsi" w:cstheme="majorHAnsi"/>
+                <w:color w:val="5B9BD5" w:themeColor="accent5"/>
+              </w:rPr>
+            </w:pPr>
+            <w:r>
+              <w:rPr>
                 <w:rFonts w:asciiTheme="majorHAnsi" w:hAnsiTheme="majorHAnsi" w:cstheme="majorHAnsi" w:hint="eastAsia"/>
                 <w:color w:val="5B9BD5" w:themeColor="accent5"/>
               </w:rPr>
-            </w:pPr>
-            <w:r>
-              <w:rPr>
-                <w:rFonts w:asciiTheme="majorHAnsi" w:hAnsiTheme="majorHAnsi" w:cstheme="majorHAnsi" w:hint="eastAsia"/>
-                <w:color w:val="5B9BD5" w:themeColor="accent5"/>
-              </w:rPr>
               <w:t>Description</w:t>
             </w:r>
           </w:p>
@@ -444,7 +568,7 @@
               <w:jc w:val="center"/>
               <w:cnfStyle w:val="100000000000" w:firstRow="1" w:lastRow="0" w:firstColumn="0" w:lastColumn="0" w:oddVBand="0" w:evenVBand="0" w:oddHBand="0" w:evenHBand="0" w:firstRowFirstColumn="0" w:firstRowLastColumn="0" w:lastRowFirstColumn="0" w:lastRowLastColumn="0"/>
               <w:rPr>
-                <w:rFonts w:asciiTheme="majorHAnsi" w:hAnsiTheme="majorHAnsi" w:cstheme="majorHAnsi" w:hint="eastAsia"/>
+                <w:rFonts w:asciiTheme="majorHAnsi" w:hAnsiTheme="majorHAnsi" w:cstheme="majorHAnsi"/>
                 <w:color w:val="5B9BD5" w:themeColor="accent5"/>
               </w:rPr>
             </w:pPr>
@@ -460,14 +584,7 @@
                 <w:rFonts w:asciiTheme="majorHAnsi" w:hAnsiTheme="majorHAnsi" w:cstheme="majorHAnsi" w:hint="eastAsia"/>
                 <w:color w:val="5B9BD5" w:themeColor="accent5"/>
               </w:rPr>
-              <w:t xml:space="preserve"> </w:t>
-            </w:r>
-            <w:r>
-              <w:rPr>
-                <w:rFonts w:asciiTheme="majorHAnsi" w:hAnsiTheme="majorHAnsi" w:cstheme="majorHAnsi" w:hint="eastAsia"/>
-                <w:color w:val="5B9BD5" w:themeColor="accent5"/>
-              </w:rPr>
-              <w:t>Respond</w:t>
+              <w:t xml:space="preserve"> Respond</w:t>
             </w:r>
           </w:p>
         </w:tc>
@@ -481,7 +598,7 @@
               <w:jc w:val="center"/>
               <w:cnfStyle w:val="100000000000" w:firstRow="1" w:lastRow="0" w:firstColumn="0" w:lastColumn="0" w:oddVBand="0" w:evenVBand="0" w:oddHBand="0" w:evenHBand="0" w:firstRowFirstColumn="0" w:firstRowLastColumn="0" w:lastRowFirstColumn="0" w:lastRowLastColumn="0"/>
               <w:rPr>
-                <w:rFonts w:asciiTheme="majorHAnsi" w:hAnsiTheme="majorHAnsi" w:cstheme="majorHAnsi" w:hint="eastAsia"/>
+                <w:rFonts w:asciiTheme="majorHAnsi" w:hAnsiTheme="majorHAnsi" w:cstheme="majorHAnsi"/>
               </w:rPr>
             </w:pPr>
             <w:r>
@@ -510,7 +627,7 @@
               <w:jc w:val="center"/>
               <w:cnfStyle w:val="100000000000" w:firstRow="1" w:lastRow="0" w:firstColumn="0" w:lastColumn="0" w:oddVBand="0" w:evenVBand="0" w:oddHBand="0" w:evenHBand="0" w:firstRowFirstColumn="0" w:firstRowLastColumn="0" w:lastRowFirstColumn="0" w:lastRowLastColumn="0"/>
               <w:rPr>
-                <w:rFonts w:asciiTheme="majorHAnsi" w:hAnsiTheme="majorHAnsi" w:cstheme="majorHAnsi" w:hint="cs"/>
+                <w:rFonts w:asciiTheme="majorHAnsi" w:hAnsiTheme="majorHAnsi" w:cstheme="majorHAnsi"/>
                 <w:rtl/>
               </w:rPr>
             </w:pPr>
@@ -538,7 +655,7 @@
               <w:bidi/>
               <w:jc w:val="right"/>
               <w:rPr>
-                <w:rFonts w:asciiTheme="majorHAnsi" w:hAnsiTheme="majorHAnsi" w:cstheme="majorHAnsi" w:hint="cs"/>
+                <w:rFonts w:asciiTheme="majorHAnsi" w:hAnsiTheme="majorHAnsi" w:cstheme="majorHAnsi"/>
                 <w:lang w:bidi="fa-IR"/>
               </w:rPr>
             </w:pPr>
@@ -562,7 +679,7 @@
               <w:jc w:val="right"/>
               <w:cnfStyle w:val="000000100000" w:firstRow="0" w:lastRow="0" w:firstColumn="0" w:lastColumn="0" w:oddVBand="0" w:evenVBand="0" w:oddHBand="1" w:evenHBand="0" w:firstRowFirstColumn="0" w:firstRowLastColumn="0" w:lastRowFirstColumn="0" w:lastRowLastColumn="0"/>
               <w:rPr>
-                <w:rFonts w:asciiTheme="majorHAnsi" w:hAnsiTheme="majorHAnsi" w:cstheme="majorHAnsi" w:hint="eastAsia"/>
+                <w:rFonts w:asciiTheme="majorHAnsi" w:hAnsiTheme="majorHAnsi" w:cstheme="majorHAnsi"/>
                 <w:rtl/>
               </w:rPr>
             </w:pPr>
@@ -584,7 +701,7 @@
               <w:jc w:val="right"/>
               <w:cnfStyle w:val="000000100000" w:firstRow="0" w:lastRow="0" w:firstColumn="0" w:lastColumn="0" w:oddVBand="0" w:evenVBand="0" w:oddHBand="1" w:evenHBand="0" w:firstRowFirstColumn="0" w:firstRowLastColumn="0" w:lastRowFirstColumn="0" w:lastRowLastColumn="0"/>
               <w:rPr>
-                <w:rFonts w:asciiTheme="majorHAnsi" w:hAnsiTheme="majorHAnsi" w:cstheme="majorHAnsi" w:hint="eastAsia"/>
+                <w:rFonts w:asciiTheme="majorHAnsi" w:hAnsiTheme="majorHAnsi" w:cstheme="majorHAnsi"/>
               </w:rPr>
             </w:pPr>
           </w:p>
@@ -599,7 +716,7 @@
               <w:jc w:val="right"/>
               <w:cnfStyle w:val="000000100000" w:firstRow="0" w:lastRow="0" w:firstColumn="0" w:lastColumn="0" w:oddVBand="0" w:evenVBand="0" w:oddHBand="1" w:evenHBand="0" w:firstRowFirstColumn="0" w:firstRowLastColumn="0" w:lastRowFirstColumn="0" w:lastRowLastColumn="0"/>
               <w:rPr>
-                <w:rFonts w:asciiTheme="majorHAnsi" w:hAnsiTheme="majorHAnsi" w:cstheme="majorHAnsi" w:hint="cs"/>
+                <w:rFonts w:asciiTheme="majorHAnsi" w:hAnsiTheme="majorHAnsi" w:cstheme="majorHAnsi"/>
                 <w:rtl/>
               </w:rPr>
             </w:pPr>
@@ -623,7 +740,7 @@
               <w:bidi/>
               <w:jc w:val="right"/>
               <w:rPr>
-                <w:rFonts w:asciiTheme="majorHAnsi" w:hAnsiTheme="majorHAnsi" w:cstheme="majorHAnsi" w:hint="cs"/>
+                <w:rFonts w:asciiTheme="majorHAnsi" w:hAnsiTheme="majorHAnsi" w:cstheme="majorHAnsi"/>
                 <w:rtl/>
               </w:rPr>
             </w:pPr>
@@ -646,7 +763,7 @@
               <w:jc w:val="right"/>
               <w:cnfStyle w:val="000000000000" w:firstRow="0" w:lastRow="0" w:firstColumn="0" w:lastColumn="0" w:oddVBand="0" w:evenVBand="0" w:oddHBand="0" w:evenHBand="0" w:firstRowFirstColumn="0" w:firstRowLastColumn="0" w:lastRowFirstColumn="0" w:lastRowLastColumn="0"/>
               <w:rPr>
-                <w:rFonts w:asciiTheme="majorHAnsi" w:hAnsiTheme="majorHAnsi" w:cstheme="majorHAnsi" w:hint="eastAsia"/>
+                <w:rFonts w:asciiTheme="majorHAnsi" w:hAnsiTheme="majorHAnsi" w:cstheme="majorHAnsi"/>
                 <w:rtl/>
               </w:rPr>
             </w:pPr>
@@ -668,7 +785,7 @@
               <w:jc w:val="right"/>
               <w:cnfStyle w:val="000000000000" w:firstRow="0" w:lastRow="0" w:firstColumn="0" w:lastColumn="0" w:oddVBand="0" w:evenVBand="0" w:oddHBand="0" w:evenHBand="0" w:firstRowFirstColumn="0" w:firstRowLastColumn="0" w:lastRowFirstColumn="0" w:lastRowLastColumn="0"/>
               <w:rPr>
-                <w:rFonts w:asciiTheme="majorHAnsi" w:hAnsiTheme="majorHAnsi" w:cstheme="majorHAnsi" w:hint="cs"/>
+                <w:rFonts w:asciiTheme="majorHAnsi" w:hAnsiTheme="majorHAnsi" w:cstheme="majorHAnsi"/>
                 <w:rtl/>
               </w:rPr>
             </w:pPr>
@@ -684,7 +801,7 @@
               <w:jc w:val="right"/>
               <w:cnfStyle w:val="000000000000" w:firstRow="0" w:lastRow="0" w:firstColumn="0" w:lastColumn="0" w:oddVBand="0" w:evenVBand="0" w:oddHBand="0" w:evenHBand="0" w:firstRowFirstColumn="0" w:firstRowLastColumn="0" w:lastRowFirstColumn="0" w:lastRowLastColumn="0"/>
               <w:rPr>
-                <w:rFonts w:asciiTheme="majorHAnsi" w:hAnsiTheme="majorHAnsi" w:cstheme="majorHAnsi" w:hint="cs"/>
+                <w:rFonts w:asciiTheme="majorHAnsi" w:hAnsiTheme="majorHAnsi" w:cstheme="majorHAnsi"/>
                 <w:rtl/>
               </w:rPr>
             </w:pPr>
@@ -711,7 +828,7 @@
               <w:bidi/>
               <w:jc w:val="right"/>
               <w:rPr>
-                <w:rFonts w:asciiTheme="majorHAnsi" w:hAnsiTheme="majorHAnsi" w:cstheme="majorHAnsi" w:hint="cs"/>
+                <w:rFonts w:asciiTheme="majorHAnsi" w:hAnsiTheme="majorHAnsi" w:cstheme="majorHAnsi"/>
                 <w:rtl/>
               </w:rPr>
             </w:pPr>
@@ -734,22 +851,16 @@
               <w:jc w:val="right"/>
               <w:cnfStyle w:val="000000100000" w:firstRow="0" w:lastRow="0" w:firstColumn="0" w:lastColumn="0" w:oddVBand="0" w:evenVBand="0" w:oddHBand="1" w:evenHBand="0" w:firstRowFirstColumn="0" w:firstRowLastColumn="0" w:lastRowFirstColumn="0" w:lastRowLastColumn="0"/>
               <w:rPr>
+                <w:rFonts w:asciiTheme="majorHAnsi" w:hAnsiTheme="majorHAnsi" w:cstheme="majorHAnsi"/>
+                <w:rtl/>
+              </w:rPr>
+            </w:pPr>
+            <w:r>
+              <w:rPr>
                 <w:rFonts w:asciiTheme="majorHAnsi" w:hAnsiTheme="majorHAnsi" w:cstheme="majorHAnsi" w:hint="eastAsia"/>
-                <w:rtl/>
-              </w:rPr>
-            </w:pPr>
-            <w:r>
-              <w:rPr>
-                <w:rFonts w:asciiTheme="majorHAnsi" w:hAnsiTheme="majorHAnsi" w:cstheme="majorHAnsi" w:hint="eastAsia"/>
-              </w:rPr>
-              <w:t>Array</w:t>
+              </w:rPr>
+              <w:t>Array  {Command=Report}</w:t>
             </w:r>
-            <w:r>
-              <w:rPr>
-                <w:rFonts w:asciiTheme="majorHAnsi" w:hAnsiTheme="majorHAnsi" w:cstheme="majorHAnsi" w:hint="eastAsia"/>
-              </w:rPr>
-              <w:t xml:space="preserve">  {Command=Report}</w:t>
-            </w:r>
           </w:p>
         </w:tc>
         <w:tc>
@@ -762,7 +873,7 @@
               <w:jc w:val="right"/>
               <w:cnfStyle w:val="000000100000" w:firstRow="0" w:lastRow="0" w:firstColumn="0" w:lastColumn="0" w:oddVBand="0" w:evenVBand="0" w:oddHBand="1" w:evenHBand="0" w:firstRowFirstColumn="0" w:firstRowLastColumn="0" w:lastRowFirstColumn="0" w:lastRowLastColumn="0"/>
               <w:rPr>
-                <w:rFonts w:asciiTheme="majorHAnsi" w:hAnsiTheme="majorHAnsi" w:cstheme="majorHAnsi" w:hint="cs"/>
+                <w:rFonts w:asciiTheme="majorHAnsi" w:hAnsiTheme="majorHAnsi" w:cstheme="majorHAnsi"/>
                 <w:rtl/>
               </w:rPr>
             </w:pPr>
@@ -778,7 +889,7 @@
               <w:jc w:val="right"/>
               <w:cnfStyle w:val="000000100000" w:firstRow="0" w:lastRow="0" w:firstColumn="0" w:lastColumn="0" w:oddVBand="0" w:evenVBand="0" w:oddHBand="1" w:evenHBand="0" w:firstRowFirstColumn="0" w:firstRowLastColumn="0" w:lastRowFirstColumn="0" w:lastRowLastColumn="0"/>
               <w:rPr>
-                <w:rFonts w:asciiTheme="majorHAnsi" w:hAnsiTheme="majorHAnsi" w:cstheme="majorHAnsi" w:hint="cs"/>
+                <w:rFonts w:asciiTheme="majorHAnsi" w:hAnsiTheme="majorHAnsi" w:cstheme="majorHAnsi"/>
                 <w:rtl/>
               </w:rPr>
             </w:pPr>
@@ -802,7 +913,7 @@
               <w:bidi/>
               <w:jc w:val="right"/>
               <w:rPr>
-                <w:rFonts w:asciiTheme="majorHAnsi" w:hAnsiTheme="majorHAnsi" w:cstheme="majorHAnsi" w:hint="cs"/>
+                <w:rFonts w:asciiTheme="majorHAnsi" w:hAnsiTheme="majorHAnsi" w:cstheme="majorHAnsi"/>
                 <w:rtl/>
               </w:rPr>
             </w:pPr>
@@ -818,7 +929,7 @@
               <w:jc w:val="right"/>
               <w:cnfStyle w:val="000000000000" w:firstRow="0" w:lastRow="0" w:firstColumn="0" w:lastColumn="0" w:oddVBand="0" w:evenVBand="0" w:oddHBand="0" w:evenHBand="0" w:firstRowFirstColumn="0" w:firstRowLastColumn="0" w:lastRowFirstColumn="0" w:lastRowLastColumn="0"/>
               <w:rPr>
-                <w:rFonts w:asciiTheme="majorHAnsi" w:hAnsiTheme="majorHAnsi" w:cstheme="majorHAnsi" w:hint="eastAsia"/>
+                <w:rFonts w:asciiTheme="majorHAnsi" w:hAnsiTheme="majorHAnsi" w:cstheme="majorHAnsi"/>
                 <w:rtl/>
               </w:rPr>
             </w:pPr>
@@ -834,7 +945,7 @@
               <w:jc w:val="right"/>
               <w:cnfStyle w:val="000000000000" w:firstRow="0" w:lastRow="0" w:firstColumn="0" w:lastColumn="0" w:oddVBand="0" w:evenVBand="0" w:oddHBand="0" w:evenHBand="0" w:firstRowFirstColumn="0" w:firstRowLastColumn="0" w:lastRowFirstColumn="0" w:lastRowLastColumn="0"/>
               <w:rPr>
-                <w:rFonts w:asciiTheme="majorHAnsi" w:hAnsiTheme="majorHAnsi" w:cstheme="majorHAnsi" w:hint="cs"/>
+                <w:rFonts w:asciiTheme="majorHAnsi" w:hAnsiTheme="majorHAnsi" w:cstheme="majorHAnsi"/>
                 <w:rtl/>
               </w:rPr>
             </w:pPr>
@@ -850,7 +961,7 @@
               <w:jc w:val="right"/>
               <w:cnfStyle w:val="000000000000" w:firstRow="0" w:lastRow="0" w:firstColumn="0" w:lastColumn="0" w:oddVBand="0" w:evenVBand="0" w:oddHBand="0" w:evenHBand="0" w:firstRowFirstColumn="0" w:firstRowLastColumn="0" w:lastRowFirstColumn="0" w:lastRowLastColumn="0"/>
               <w:rPr>
-                <w:rFonts w:asciiTheme="majorHAnsi" w:hAnsiTheme="majorHAnsi" w:cstheme="majorHAnsi" w:hint="cs"/>
+                <w:rFonts w:asciiTheme="majorHAnsi" w:hAnsiTheme="majorHAnsi" w:cstheme="majorHAnsi"/>
                 <w:rtl/>
               </w:rPr>
             </w:pPr>
@@ -871,7 +982,7 @@
               <w:bidi/>
               <w:jc w:val="right"/>
               <w:rPr>
-                <w:rFonts w:asciiTheme="majorHAnsi" w:hAnsiTheme="majorHAnsi" w:cstheme="majorHAnsi" w:hint="cs"/>
+                <w:rFonts w:asciiTheme="majorHAnsi" w:hAnsiTheme="majorHAnsi" w:cstheme="majorHAnsi"/>
                 <w:rtl/>
               </w:rPr>
             </w:pPr>
@@ -887,7 +998,7 @@
               <w:jc w:val="right"/>
               <w:cnfStyle w:val="000000100000" w:firstRow="0" w:lastRow="0" w:firstColumn="0" w:lastColumn="0" w:oddVBand="0" w:evenVBand="0" w:oddHBand="1" w:evenHBand="0" w:firstRowFirstColumn="0" w:firstRowLastColumn="0" w:lastRowFirstColumn="0" w:lastRowLastColumn="0"/>
               <w:rPr>
-                <w:rFonts w:asciiTheme="majorHAnsi" w:hAnsiTheme="majorHAnsi" w:cstheme="majorHAnsi" w:hint="eastAsia"/>
+                <w:rFonts w:asciiTheme="majorHAnsi" w:hAnsiTheme="majorHAnsi" w:cstheme="majorHAnsi"/>
                 <w:rtl/>
               </w:rPr>
             </w:pPr>
@@ -903,7 +1014,7 @@
               <w:jc w:val="right"/>
               <w:cnfStyle w:val="000000100000" w:firstRow="0" w:lastRow="0" w:firstColumn="0" w:lastColumn="0" w:oddVBand="0" w:evenVBand="0" w:oddHBand="1" w:evenHBand="0" w:firstRowFirstColumn="0" w:firstRowLastColumn="0" w:lastRowFirstColumn="0" w:lastRowLastColumn="0"/>
               <w:rPr>
-                <w:rFonts w:asciiTheme="majorHAnsi" w:hAnsiTheme="majorHAnsi" w:cstheme="majorHAnsi" w:hint="cs"/>
+                <w:rFonts w:asciiTheme="majorHAnsi" w:hAnsiTheme="majorHAnsi" w:cstheme="majorHAnsi"/>
                 <w:rtl/>
               </w:rPr>
             </w:pPr>
@@ -919,7 +1030,7 @@
               <w:jc w:val="right"/>
               <w:cnfStyle w:val="000000100000" w:firstRow="0" w:lastRow="0" w:firstColumn="0" w:lastColumn="0" w:oddVBand="0" w:evenVBand="0" w:oddHBand="1" w:evenHBand="0" w:firstRowFirstColumn="0" w:firstRowLastColumn="0" w:lastRowFirstColumn="0" w:lastRowLastColumn="0"/>
               <w:rPr>
-                <w:rFonts w:asciiTheme="majorHAnsi" w:hAnsiTheme="majorHAnsi" w:cstheme="majorHAnsi" w:hint="cs"/>
+                <w:rFonts w:asciiTheme="majorHAnsi" w:hAnsiTheme="majorHAnsi" w:cstheme="majorHAnsi"/>
                 <w:rtl/>
               </w:rPr>
             </w:pPr>
@@ -937,7 +1048,7 @@
               <w:bidi/>
               <w:jc w:val="right"/>
               <w:rPr>
-                <w:rFonts w:asciiTheme="majorHAnsi" w:hAnsiTheme="majorHAnsi" w:cstheme="majorHAnsi" w:hint="cs"/>
+                <w:rFonts w:asciiTheme="majorHAnsi" w:hAnsiTheme="majorHAnsi" w:cstheme="majorHAnsi"/>
                 <w:rtl/>
               </w:rPr>
             </w:pPr>
@@ -953,7 +1064,7 @@
               <w:jc w:val="right"/>
               <w:cnfStyle w:val="000000000000" w:firstRow="0" w:lastRow="0" w:firstColumn="0" w:lastColumn="0" w:oddVBand="0" w:evenVBand="0" w:oddHBand="0" w:evenHBand="0" w:firstRowFirstColumn="0" w:firstRowLastColumn="0" w:lastRowFirstColumn="0" w:lastRowLastColumn="0"/>
               <w:rPr>
-                <w:rFonts w:asciiTheme="majorHAnsi" w:hAnsiTheme="majorHAnsi" w:cstheme="majorHAnsi" w:hint="cs"/>
+                <w:rFonts w:asciiTheme="majorHAnsi" w:hAnsiTheme="majorHAnsi" w:cstheme="majorHAnsi"/>
                 <w:rtl/>
               </w:rPr>
             </w:pPr>
@@ -969,7 +1080,7 @@
               <w:jc w:val="right"/>
               <w:cnfStyle w:val="000000000000" w:firstRow="0" w:lastRow="0" w:firstColumn="0" w:lastColumn="0" w:oddVBand="0" w:evenVBand="0" w:oddHBand="0" w:evenHBand="0" w:firstRowFirstColumn="0" w:firstRowLastColumn="0" w:lastRowFirstColumn="0" w:lastRowLastColumn="0"/>
               <w:rPr>
-                <w:rFonts w:asciiTheme="majorHAnsi" w:hAnsiTheme="majorHAnsi" w:cstheme="majorHAnsi" w:hint="cs"/>
+                <w:rFonts w:asciiTheme="majorHAnsi" w:hAnsiTheme="majorHAnsi" w:cstheme="majorHAnsi"/>
                 <w:rtl/>
               </w:rPr>
             </w:pPr>
@@ -985,7 +1096,7 @@
               <w:jc w:val="right"/>
               <w:cnfStyle w:val="000000000000" w:firstRow="0" w:lastRow="0" w:firstColumn="0" w:lastColumn="0" w:oddVBand="0" w:evenVBand="0" w:oddHBand="0" w:evenHBand="0" w:firstRowFirstColumn="0" w:firstRowLastColumn="0" w:lastRowFirstColumn="0" w:lastRowLastColumn="0"/>
               <w:rPr>
-                <w:rFonts w:asciiTheme="majorHAnsi" w:hAnsiTheme="majorHAnsi" w:cstheme="majorHAnsi" w:hint="cs"/>
+                <w:rFonts w:asciiTheme="majorHAnsi" w:hAnsiTheme="majorHAnsi" w:cstheme="majorHAnsi"/>
                 <w:rtl/>
               </w:rPr>
             </w:pPr>
@@ -997,7 +1108,7 @@
       <w:pPr>
         <w:bidi/>
         <w:rPr>
-          <w:rFonts w:asciiTheme="majorHAnsi" w:hAnsiTheme="majorHAnsi" w:cstheme="majorHAnsi" w:hint="cs"/>
+          <w:rFonts w:asciiTheme="majorHAnsi" w:hAnsiTheme="majorHAnsi" w:cstheme="majorHAnsi"/>
           <w:rtl/>
         </w:rPr>
       </w:pPr>
@@ -1416,7 +1527,6 @@
   <w:style w:type="character" w:default="1" w:styleId="DefaultParagraphFont">
     <w:name w:val="Default Paragraph Font"/>
     <w:uiPriority w:val="1"/>
-    <w:semiHidden/>
     <w:unhideWhenUsed/>
   </w:style>
   <w:style w:type="table" w:default="1" w:styleId="TableNormal">

</xml_diff>

<commit_message>
Update document cominucation for respond
</commit_message>
<xml_diff>
--- a/ETC/Communication.docx
+++ b/ETC/Communication.docx
@@ -260,26 +260,13 @@
           <w:rFonts w:asciiTheme="majorHAnsi" w:hAnsiTheme="majorHAnsi" w:cstheme="majorHAnsi"/>
           <w:color w:val="FF0000"/>
         </w:rPr>
-        <w:t xml:space="preserve"> </w:t>
-      </w:r>
-      <w:r>
-        <w:rPr>
-          <w:rFonts w:asciiTheme="majorHAnsi" w:hAnsiTheme="majorHAnsi" w:cstheme="majorHAnsi"/>
-          <w:color w:val="FF0000"/>
-        </w:rPr>
-        <w:t>Command</w:t>
-      </w:r>
-      <w:r>
-        <w:rPr>
-          <w:rFonts w:asciiTheme="majorHAnsi" w:hAnsiTheme="majorHAnsi" w:cstheme="majorHAnsi"/>
-        </w:rPr>
-        <w:t xml:space="preserve"> </w:t>
-      </w:r>
-      <w:r>
-        <w:rPr>
-          <w:rFonts w:asciiTheme="majorHAnsi" w:hAnsiTheme="majorHAnsi" w:cstheme="majorHAnsi"/>
-        </w:rPr>
-        <w:t>","</w:t>
+        <w:t xml:space="preserve"> Command</w:t>
+      </w:r>
+      <w:r>
+        <w:rPr>
+          <w:rFonts w:asciiTheme="majorHAnsi" w:hAnsiTheme="majorHAnsi" w:cstheme="majorHAnsi"/>
+        </w:rPr>
+        <w:t xml:space="preserve"> ","</w:t>
       </w:r>
       <w:proofErr w:type="spellStart"/>
       <w:r>
@@ -653,7 +640,6 @@
           <w:p>
             <w:pPr>
               <w:bidi/>
-              <w:jc w:val="right"/>
               <w:rPr>
                 <w:rFonts w:asciiTheme="majorHAnsi" w:hAnsiTheme="majorHAnsi" w:cstheme="majorHAnsi"/>
                 <w:lang w:bidi="fa-IR"/>
@@ -738,7 +724,6 @@
           <w:p>
             <w:pPr>
               <w:bidi/>
-              <w:jc w:val="right"/>
               <w:rPr>
                 <w:rFonts w:asciiTheme="majorHAnsi" w:hAnsiTheme="majorHAnsi" w:cstheme="majorHAnsi"/>
                 <w:rtl/>
@@ -826,7 +811,6 @@
           <w:p>
             <w:pPr>
               <w:bidi/>
-              <w:jc w:val="right"/>
               <w:rPr>
                 <w:rFonts w:asciiTheme="majorHAnsi" w:hAnsiTheme="majorHAnsi" w:cstheme="majorHAnsi"/>
                 <w:rtl/>
@@ -911,7 +895,6 @@
           <w:p>
             <w:pPr>
               <w:bidi/>
-              <w:jc w:val="right"/>
               <w:rPr>
                 <w:rFonts w:asciiTheme="majorHAnsi" w:hAnsiTheme="majorHAnsi" w:cstheme="majorHAnsi"/>
                 <w:rtl/>
@@ -980,12 +963,20 @@
           <w:p>
             <w:pPr>
               <w:bidi/>
-              <w:jc w:val="right"/>
-              <w:rPr>
-                <w:rFonts w:asciiTheme="majorHAnsi" w:hAnsiTheme="majorHAnsi" w:cstheme="majorHAnsi"/>
-                <w:rtl/>
-              </w:rPr>
-            </w:pPr>
+              <w:rPr>
+                <w:rFonts w:asciiTheme="majorHAnsi" w:hAnsiTheme="majorHAnsi" w:cstheme="majorHAnsi" w:hint="cs"/>
+                <w:rtl/>
+                <w:lang w:bidi="fa-IR"/>
+              </w:rPr>
+            </w:pPr>
+            <w:r>
+              <w:rPr>
+                <w:rFonts w:asciiTheme="majorHAnsi" w:hAnsiTheme="majorHAnsi" w:cstheme="majorHAnsi" w:hint="cs"/>
+                <w:rtl/>
+                <w:lang w:bidi="fa-IR"/>
+              </w:rPr>
+              <w:t>کامند مورد نظر یافت نشد</w:t>
+            </w:r>
           </w:p>
         </w:tc>
         <w:tc>
@@ -1002,6 +993,26 @@
                 <w:rtl/>
               </w:rPr>
             </w:pPr>
+            <w:r>
+              <w:rPr>
+                <w:rFonts w:asciiTheme="majorHAnsi" w:hAnsiTheme="majorHAnsi" w:cs="Calibri Light"/>
+                <w:rtl/>
+              </w:rPr>
+              <w:t>[</w:t>
+            </w:r>
+            <w:r>
+              <w:rPr>
+                <w:rFonts w:asciiTheme="majorHAnsi" w:hAnsiTheme="majorHAnsi" w:cstheme="majorHAnsi"/>
+              </w:rPr>
+              <w:t>ERR:1</w:t>
+            </w:r>
+            <w:r>
+              <w:rPr>
+                <w:rFonts w:asciiTheme="majorHAnsi" w:hAnsiTheme="majorHAnsi" w:cs="Calibri Light"/>
+                <w:rtl/>
+              </w:rPr>
+              <w:t>]</w:t>
+            </w:r>
           </w:p>
         </w:tc>
         <w:tc>
@@ -1011,13 +1022,19 @@
           <w:p>
             <w:pPr>
               <w:bidi/>
-              <w:jc w:val="right"/>
+              <w:jc w:val="center"/>
               <w:cnfStyle w:val="000000100000" w:firstRow="0" w:lastRow="0" w:firstColumn="0" w:lastColumn="0" w:oddVBand="0" w:evenVBand="0" w:oddHBand="1" w:evenHBand="0" w:firstRowFirstColumn="0" w:firstRowLastColumn="0" w:lastRowFirstColumn="0" w:lastRowLastColumn="0"/>
               <w:rPr>
                 <w:rFonts w:asciiTheme="majorHAnsi" w:hAnsiTheme="majorHAnsi" w:cstheme="majorHAnsi"/>
                 <w:rtl/>
               </w:rPr>
             </w:pPr>
+            <w:r>
+              <w:rPr>
+                <w:rFonts w:asciiTheme="majorHAnsi" w:hAnsiTheme="majorHAnsi" w:cstheme="majorHAnsi"/>
+              </w:rPr>
+              <w:t>-</w:t>
+            </w:r>
           </w:p>
         </w:tc>
         <w:tc>
@@ -1027,13 +1044,19 @@
           <w:p>
             <w:pPr>
               <w:bidi/>
-              <w:jc w:val="right"/>
+              <w:jc w:val="center"/>
               <w:cnfStyle w:val="000000100000" w:firstRow="0" w:lastRow="0" w:firstColumn="0" w:lastColumn="0" w:oddVBand="0" w:evenVBand="0" w:oddHBand="1" w:evenHBand="0" w:firstRowFirstColumn="0" w:firstRowLastColumn="0" w:lastRowFirstColumn="0" w:lastRowLastColumn="0"/>
               <w:rPr>
                 <w:rFonts w:asciiTheme="majorHAnsi" w:hAnsiTheme="majorHAnsi" w:cstheme="majorHAnsi"/>
                 <w:rtl/>
               </w:rPr>
             </w:pPr>
+            <w:r>
+              <w:rPr>
+                <w:rFonts w:asciiTheme="majorHAnsi" w:hAnsiTheme="majorHAnsi" w:cstheme="majorHAnsi"/>
+              </w:rPr>
+              <w:t>-</w:t>
+            </w:r>
           </w:p>
         </w:tc>
       </w:tr>
@@ -1046,12 +1069,18 @@
           <w:p>
             <w:pPr>
               <w:bidi/>
-              <w:jc w:val="right"/>
-              <w:rPr>
-                <w:rFonts w:asciiTheme="majorHAnsi" w:hAnsiTheme="majorHAnsi" w:cstheme="majorHAnsi"/>
-                <w:rtl/>
-              </w:rPr>
-            </w:pPr>
+              <w:rPr>
+                <w:rFonts w:asciiTheme="majorHAnsi" w:hAnsiTheme="majorHAnsi" w:cstheme="majorHAnsi"/>
+                <w:rtl/>
+              </w:rPr>
+            </w:pPr>
+            <w:r>
+              <w:rPr>
+                <w:rFonts w:asciiTheme="majorHAnsi" w:hAnsiTheme="majorHAnsi" w:cstheme="majorHAnsi" w:hint="cs"/>
+                <w:rtl/>
+              </w:rPr>
+              <w:t>سیستم در حال اجرای کامند مورد نظر می باشد</w:t>
+            </w:r>
           </w:p>
         </w:tc>
         <w:tc>
@@ -1068,6 +1097,26 @@
                 <w:rtl/>
               </w:rPr>
             </w:pPr>
+            <w:r>
+              <w:rPr>
+                <w:rFonts w:asciiTheme="majorHAnsi" w:hAnsiTheme="majorHAnsi" w:cs="Calibri Light"/>
+                <w:rtl/>
+              </w:rPr>
+              <w:t>[</w:t>
+            </w:r>
+            <w:r>
+              <w:rPr>
+                <w:rFonts w:asciiTheme="majorHAnsi" w:hAnsiTheme="majorHAnsi" w:cstheme="majorHAnsi"/>
+              </w:rPr>
+              <w:t>ERR:0</w:t>
+            </w:r>
+            <w:r>
+              <w:rPr>
+                <w:rFonts w:asciiTheme="majorHAnsi" w:hAnsiTheme="majorHAnsi" w:cs="Calibri Light"/>
+                <w:rtl/>
+              </w:rPr>
+              <w:t>]</w:t>
+            </w:r>
           </w:p>
         </w:tc>
         <w:tc>
@@ -1077,13 +1126,19 @@
           <w:p>
             <w:pPr>
               <w:bidi/>
-              <w:jc w:val="right"/>
+              <w:jc w:val="center"/>
               <w:cnfStyle w:val="000000000000" w:firstRow="0" w:lastRow="0" w:firstColumn="0" w:lastColumn="0" w:oddVBand="0" w:evenVBand="0" w:oddHBand="0" w:evenHBand="0" w:firstRowFirstColumn="0" w:firstRowLastColumn="0" w:lastRowFirstColumn="0" w:lastRowLastColumn="0"/>
               <w:rPr>
                 <w:rFonts w:asciiTheme="majorHAnsi" w:hAnsiTheme="majorHAnsi" w:cstheme="majorHAnsi"/>
                 <w:rtl/>
               </w:rPr>
             </w:pPr>
+            <w:r>
+              <w:rPr>
+                <w:rFonts w:asciiTheme="majorHAnsi" w:hAnsiTheme="majorHAnsi" w:cstheme="majorHAnsi"/>
+              </w:rPr>
+              <w:t>-</w:t>
+            </w:r>
           </w:p>
         </w:tc>
         <w:tc>
@@ -1093,13 +1148,19 @@
           <w:p>
             <w:pPr>
               <w:bidi/>
-              <w:jc w:val="right"/>
+              <w:jc w:val="center"/>
               <w:cnfStyle w:val="000000000000" w:firstRow="0" w:lastRow="0" w:firstColumn="0" w:lastColumn="0" w:oddVBand="0" w:evenVBand="0" w:oddHBand="0" w:evenHBand="0" w:firstRowFirstColumn="0" w:firstRowLastColumn="0" w:lastRowFirstColumn="0" w:lastRowLastColumn="0"/>
               <w:rPr>
                 <w:rFonts w:asciiTheme="majorHAnsi" w:hAnsiTheme="majorHAnsi" w:cstheme="majorHAnsi"/>
                 <w:rtl/>
               </w:rPr>
             </w:pPr>
+            <w:r>
+              <w:rPr>
+                <w:rFonts w:asciiTheme="majorHAnsi" w:hAnsiTheme="majorHAnsi" w:cstheme="majorHAnsi"/>
+              </w:rPr>
+              <w:t>-</w:t>
+            </w:r>
           </w:p>
         </w:tc>
       </w:tr>
@@ -1527,6 +1588,7 @@
   <w:style w:type="character" w:default="1" w:styleId="DefaultParagraphFont">
     <w:name w:val="Default Paragraph Font"/>
     <w:uiPriority w:val="1"/>
+    <w:semiHidden/>
     <w:unhideWhenUsed/>
   </w:style>
   <w:style w:type="table" w:default="1" w:styleId="TableNormal">

</xml_diff>